<commit_message>
Updated U1 and B1 Forms
</commit_message>
<xml_diff>
--- a/public/MT_Bulava_Forms/B1) MT - Bulava Form.docx
+++ b/public/MT_Bulava_Forms/B1) MT - Bulava Form.docx
@@ -90,7 +90,7 @@
           <w:szCs w:val="26"/>
           <w:rtl w:val="0"/>
         </w:rPr>
-        <w:t xml:space="preserve">: 3-го до 10-го серпня 2024</w:t>
+        <w:t xml:space="preserve">: 4-го до 10-го серпня 2024</w:t>
       </w:r>
     </w:p>
     <w:p>
@@ -1923,73 +1923,6 @@
     <w:p>
       <w:pPr>
         <w:rPr>
-          <w:b w:val="1"/>
-        </w:rPr>
-      </w:pPr>
-      <w:r>
-        <w:rPr>
-          <w:b w:val="1"/>
-          <w:rtl w:val="0"/>
-        </w:rPr>
-        <w:t xml:space="preserve">Початок Табору:</w:t>
-      </w:r>
-    </w:p>
-    <w:p>
-      <w:pPr>
-        <w:rPr>
-          <w:b w:val="1"/>
-        </w:rPr>
-      </w:pPr>
-      <w:r>
-        <w:rPr>
-          <w:b w:val="1"/>
-          <w:rtl w:val="0"/>
-        </w:rPr>
-        <w:t xml:space="preserve">   </w:t>
-      </w:r>
-      <w:r>
-        <w:rPr>
-          <w:rtl w:val="0"/>
-        </w:rPr>
-        <w:t xml:space="preserve">Табір починається Субота 3-го Серпня на Оселі ПК. Плануємо щоб вести всіх учасників та булаву в Автобусах до терен табору в Неділю. Тобто, наше відкриття буде при ПК 16:00 години. Якщо ви маєте питання прошу нам написати </w:t>
-      </w:r>
-      <w:hyperlink r:id="rId7">
-        <w:r>
-          <w:rPr>
-            <w:color w:val="1155cc"/>
-            <w:u w:val="single"/>
-            <w:rtl w:val="0"/>
-          </w:rPr>
-          <w:t xml:space="preserve">chmlomt@gmail.com</w:t>
-        </w:r>
-      </w:hyperlink>
-      <w:r>
-        <w:rPr>
-          <w:rtl w:val="0"/>
-        </w:rPr>
-        <w:t xml:space="preserve">.</w:t>
-      </w:r>
-      <w:r>
-        <w:rPr>
-          <w:rtl w:val="0"/>
-        </w:rPr>
-      </w:r>
-    </w:p>
-    <w:p>
-      <w:pPr>
-        <w:rPr>
-          <w:b w:val="1"/>
-        </w:rPr>
-      </w:pPr>
-      <w:r>
-        <w:rPr>
-          <w:rtl w:val="0"/>
-        </w:rPr>
-      </w:r>
-    </w:p>
-    <w:p>
-      <w:pPr>
-        <w:rPr>
           <w:rFonts w:ascii="Cambria" w:cs="Cambria" w:eastAsia="Cambria" w:hAnsi="Cambria"/>
         </w:rPr>
       </w:pPr>
@@ -2000,12 +1933,12 @@
       </w:r>
     </w:p>
     <w:sectPr>
-      <w:headerReference r:id="rId8" w:type="default"/>
-      <w:headerReference r:id="rId9" w:type="first"/>
-      <w:headerReference r:id="rId10" w:type="even"/>
-      <w:footerReference r:id="rId11" w:type="default"/>
-      <w:footerReference r:id="rId12" w:type="first"/>
-      <w:footerReference r:id="rId13" w:type="even"/>
+      <w:headerReference r:id="rId7" w:type="default"/>
+      <w:headerReference r:id="rId8" w:type="first"/>
+      <w:headerReference r:id="rId9" w:type="even"/>
+      <w:footerReference r:id="rId10" w:type="default"/>
+      <w:footerReference r:id="rId11" w:type="first"/>
+      <w:footerReference r:id="rId12" w:type="even"/>
       <w:pgSz w:h="15840" w:w="12240" w:orient="portrait"/>
       <w:pgMar w:bottom="864" w:top="864" w:left="864" w:right="864" w:header="720" w:footer="720"/>
       <w:pgNumType w:start="1"/>

</xml_diff>